<commit_message>
Documentation corrected for typos
</commit_message>
<xml_diff>
--- a/man/RBMRB.docx
+++ b/man/RBMRB.docx
@@ -326,7 +326,7 @@
         <w:pStyle w:val="FirstParagraph"/>
       </w:pPr>
       <w:r>
-        <w:t xml:space="preserve">Users should make sure that the above packages have beed installed correctly with the required versions, before proceeding to RMBRM insallation.</w:t>
+        <w:t xml:space="preserve">Users should make sure that the above packages have been installed correctly with the required versions, before proceeding to RBMRB installation.</w:t>
       </w:r>
     </w:p>
     <w:p>
@@ -718,7 +718,7 @@
         <w:pStyle w:val="FirstParagraph"/>
       </w:pPr>
       <w:r>
-        <w:t xml:space="preserve">This function will fetch the 'Atom_chem_shift' loop from a NMR-STAR file for a given entry or a list of entries in CSV format. This function works on both macromolecules and metabolites data base. For metabilites entry ids should have right prefix (example 'bmse000034')</w:t>
+        <w:t xml:space="preserve">This function will fetch the 'Atom_chem_shift' loop from a NMR-STAR file for a given entry or a list of entries in CSV format. This function works on both macromolecules and metabolites data base. For metabolites entry ids should have right prefix (example 'bmse000034')</w:t>
       </w:r>
     </w:p>
     <w:p>
@@ -1796,7 +1796,7 @@
         <w:pStyle w:val="FirstParagraph"/>
       </w:pPr>
       <w:r>
-        <w:t xml:space="preserve">There are few data manipulation functions are availbale to facilitate plotting.</w:t>
+        <w:t xml:space="preserve">There are few data manipulation functions are available to facilitate plotting.</w:t>
       </w:r>
     </w:p>
     <w:p>
@@ -3041,7 +3041,7 @@
         <w:pStyle w:val="FirstParagraph"/>
       </w:pPr>
       <w:r>
-        <w:t xml:space="preserve">This function will reformat the chemical shift data frame into a data frame which is easy to plot the TOCSY spectrum from the data. Note : Since both dimensions have protein chemical shifts, the columns are named as Val.x and Val.y</w:t>
+        <w:t xml:space="preserve">This function will reformat the chemical shift data frame into a data frame which is easy to plot the TOCSY spectrum from the data. Note : Since both dimensions have proton chemical shifts, the columns are named as Val.x and Val.y</w:t>
       </w:r>
     </w:p>
     <w:p>
@@ -4154,7 +4154,7 @@
         <w:t xml:space="preserve"> </w:t>
       </w:r>
       <w:r>
-        <w:t xml:space="preserve">library. If user has problem with plotly, then this feature may be diabled by providing an argument 'interactive=FALSE' for these functions. These interactive plots can be zoomed in and out using a mouse and will show tooltip information when you mouse over. These visualizations can be exported as a stand alone html file</w:t>
+        <w:t xml:space="preserve">library. If user has problem with plotly, then this feature may be disabled by providing an argument 'interactive=FALSE' for these functions. These interactive plots can be zoomed in and out using a mouse and will show tooltip information when you mouse over. These visualizations can be exported as a stand alone html file</w:t>
       </w:r>
     </w:p>
     <w:p>
@@ -4172,7 +4172,7 @@
         <w:pStyle w:val="FirstParagraph"/>
       </w:pPr>
       <w:r>
-        <w:t xml:space="preserve">This function will simulae N15-HSQC spectrum for a given entry or list of entries.</w:t>
+        <w:t xml:space="preserve">This function will simulate N15-HSQC spectrum for a given entry or list of entries.</w:t>
       </w:r>
     </w:p>
     <w:p>
@@ -4511,7 +4511,7 @@
         <w:pStyle w:val="FirstParagraph"/>
       </w:pPr>
       <w:r>
-        <w:t xml:space="preserve">This function will simulae C13-HSQC spectrum for a given entry or list of entries.</w:t>
+        <w:t xml:space="preserve">This function will simulate C13-HSQC spectrum for a given entry or list of entries.</w:t>
       </w:r>
     </w:p>
     <w:p>
@@ -4822,7 +4822,7 @@
         <w:pStyle w:val="FirstParagraph"/>
       </w:pPr>
       <w:r>
-        <w:t xml:space="preserve">This function will simulae TOCSY spectrum for a given entry or list of entries.</w:t>
+        <w:t xml:space="preserve">This function will simulate TOCSY spectrum for a given entry or list of entries.</w:t>
       </w:r>
     </w:p>
     <w:p>
@@ -5133,7 +5133,7 @@
         <w:pStyle w:val="FirstParagraph"/>
       </w:pPr>
       <w:r>
-        <w:t xml:space="preserve">This function will plot the distribution of checmial shift correlation between any two atoms from the 20 standard amino acids. The distribution of a particular residue may turn on and off by clicking the residue name in the legand.</w:t>
+        <w:t xml:space="preserve">This function will plot the distribution of chemical shift correlation between any two atoms from the 20 standard amino acids. The distribution of a particular residue may turn on and off by clicking the residue name in the legend.</w:t>
       </w:r>
     </w:p>
     <w:p>
@@ -5496,6 +5496,38 @@
         </w:drawing>
       </w:r>
     </w:p>
+    <w:p>
+      <w:pPr>
+        <w:pStyle w:val="Heading2"/>
+      </w:pPr>
+      <w:bookmarkStart w:id="65" w:name="bug-report"/>
+      <w:bookmarkEnd w:id="65"/>
+      <w:r>
+        <w:t xml:space="preserve">Bug Report</w:t>
+      </w:r>
+    </w:p>
+    <w:p>
+      <w:pPr>
+        <w:pStyle w:val="FirstParagraph"/>
+      </w:pPr>
+      <w:r>
+        <w:t xml:space="preserve">Please report the bugs to the</w:t>
+      </w:r>
+      <w:r>
+        <w:t xml:space="preserve"> </w:t>
+      </w:r>
+      <w:hyperlink r:id="rId23">
+        <w:r>
+          <w:rPr>
+            <w:rStyle w:val="Hyperlink"/>
+          </w:rPr>
+          <w:t xml:space="preserve">RBMRB GitHub repository</w:t>
+        </w:r>
+      </w:hyperlink>
+      <w:r>
+        <w:t xml:space="preserve">. Any new features can also be requested through the GitHub repository.</w:t>
+      </w:r>
+    </w:p>
     <w:sectPr/>
   </w:body>
 </w:document>
@@ -5604,7 +5636,7 @@
     </w:lvl>
   </w:abstractNum>
   <w:abstractNum w:abstractNumId="990">
-    <w:nsid w:val="c98704b7"/>
+    <w:nsid w:val="5f32b473"/>
     <w:multiLevelType w:val="multilevel"/>
     <w:lvl w:ilvl="0">
       <w:numFmt w:val="bullet"/>
@@ -5685,7 +5717,7 @@
     </w:lvl>
   </w:abstractNum>
   <w:abstractNum w:abstractNumId="991">
-    <w:nsid w:val="8c50f838"/>
+    <w:nsid w:val="5fb954be"/>
     <w:multiLevelType w:val="multilevel"/>
     <w:lvl w:ilvl="0">
       <w:numFmt w:val="bullet"/>

</xml_diff>